<commit_message>
Update power consumption in manual
</commit_message>
<xml_diff>
--- a/Documentation/GW4201D Manual.docx
+++ b/Documentation/GW4201D Manual.docx
@@ -113,7 +113,19 @@
     </w:p>
     <w:p>
       <w:r>
-        <w:t xml:space="preserve">Thanks to a modern, low-power design, RAM2GS II uses a maximum of 0.15 watts when idle (30 mA @ 5V) and 0.3W in active use (60 mA @ 5V).  Unlike other IIgs RAM </w:t>
+        <w:t>Thanks to a modern, low-power design, RAM2GS II uses a maximum of 0.15 watts when idle (30 mA @ 5V) and 0.</w:t>
+      </w:r>
+      <w:r>
+        <w:t>4</w:t>
+      </w:r>
+      <w:r>
+        <w:t>W in active use (</w:t>
+      </w:r>
+      <w:r>
+        <w:t>8</w:t>
+      </w:r>
+      <w:r>
+        <w:t xml:space="preserve">0 mA @ 5V). Unlike other IIgs RAM </w:t>
       </w:r>
       <w:r>
         <w:t xml:space="preserve">expansion </w:t>
@@ -132,7 +144,15 @@
     </w:p>
     <w:p>
       <w:r>
-        <w:t>RAM2GS II features a small board outline and is the thinnest Apple IIgs expansion memory card ever produced, at under 4mm thin. Small and thin dimensions improve the mechanical compatibility between RAM2GS II and peripheral cards installed into the IIgs's Slot 7.</w:t>
+        <w:t xml:space="preserve">RAM2GS II features a small board outline and is the thinnest Apple IIgs expansion memory card ever produced, at under 4mm thin. Small and thin dimensions improve the mechanical compatibility between RAM2GS </w:t>
+      </w:r>
+      <w:proofErr w:type="gramStart"/>
+      <w:r>
+        <w:t>II</w:t>
+      </w:r>
+      <w:proofErr w:type="gramEnd"/>
+      <w:r>
+        <w:t xml:space="preserve"> and peripheral cards installed into the IIgs's Slot 7.</w:t>
       </w:r>
     </w:p>
     <w:p>
@@ -182,7 +202,15 @@
     </w:p>
     <w:p>
       <w:r>
-        <w:t>RAM2GS II's design is fully open-source. The schematics, board layouts, CPLD firmware, and utility software are all freely available for commercial and noncommercial use. To download the design files, visit the Garrett's Workshop GitHub page</w:t>
+        <w:t xml:space="preserve">RAM2GS II's design is fully </w:t>
+      </w:r>
+      <w:proofErr w:type="gramStart"/>
+      <w:r>
+        <w:t>open-source</w:t>
+      </w:r>
+      <w:proofErr w:type="gramEnd"/>
+      <w:r>
+        <w:t>. The schematics, board layouts, CPLD firmware, and utility software are all freely available for commercial and noncommercial use. To download the design files, visit the Garrett's Workshop GitHub page</w:t>
       </w:r>
       <w:r>
         <w:t xml:space="preserve">, </w:t>
@@ -283,7 +311,15 @@
         <w:t>and</w:t>
       </w:r>
       <w:r>
-        <w:t xml:space="preserve"> ProDOS 2.4.2</w:t>
+        <w:t xml:space="preserve"> </w:t>
+      </w:r>
+      <w:proofErr w:type="spellStart"/>
+      <w:r>
+        <w:t>ProDOS</w:t>
+      </w:r>
+      <w:proofErr w:type="spellEnd"/>
+      <w:r>
+        <w:t xml:space="preserve"> 2.4.2</w:t>
       </w:r>
       <w:r>
         <w:t>.</w:t>

</xml_diff>